<commit_message>
22 Oct 2020  8:22  at Co.
</commit_message>
<xml_diff>
--- a/WM_NB总线表协议.docx
+++ b/WM_NB总线表协议.docx
@@ -6030,7 +6030,7 @@
           <w:shd w:val="clear" w:color="auto" w:fill="FFFFFF"/>
           <w:lang w:val="en-US" w:eastAsia="zh-CN"/>
         </w:rPr>
-        <w:t xml:space="preserve"> 20 01 50 85 63 14 </w:t>
+        <w:t xml:space="preserve"> 20 01 71 03 00 56 </w:t>
       </w:r>
       <w:r>
         <w:rPr>
@@ -6070,7 +6070,7 @@
           <w:rFonts w:hint="eastAsia" w:asciiTheme="minorAscii"/>
           <w:lang w:val="en-US" w:eastAsia="zh-CN"/>
         </w:rPr>
-        <w:t>A5 63 C0 A8 6E 3C BF 20 00 00 00 00 00 00 00 00 FF FF FF FF A3 23 03 00 01 58</w:t>
+        <w:t>A5 63 C0 A8 6E 3C BF 20 00 00 00 00 00 00 00 00 FF FF FF FF 21 25 02 00 01 58</w:t>
       </w:r>
       <w:r>
         <w:rPr>

</xml_diff>